<commit_message>
add new post + update config
</commit_message>
<xml_diff>
--- a/docs/Cyberdefense.docx
+++ b/docs/Cyberdefense.docx
@@ -1,6 +1,6 @@
 
 <file path=word/document.xml><?xml version="1.0" encoding="utf-8"?>
-<w:document xmlns:ve="http://schemas.openxmlformats.org/markup-compatibility/2006" xmlns:o="urn:schemas-microsoft-com:office:office" xmlns:r="http://schemas.openxmlformats.org/officeDocument/2006/relationships" xmlns:m="http://schemas.openxmlformats.org/officeDocument/2006/math" xmlns:v="urn:schemas-microsoft-com:vml" xmlns:wp="http://schemas.openxmlformats.org/drawingml/2006/wordprocessingDrawing" xmlns:w10="urn:schemas-microsoft-com:office:word" xmlns:w="http://schemas.openxmlformats.org/wordprocessingml/2006/main" xmlns:wne="http://schemas.microsoft.com/office/word/2006/wordml">
+<w:document xmlns:wpc="http://schemas.microsoft.com/office/word/2010/wordprocessingCanvas" xmlns:mc="http://schemas.openxmlformats.org/markup-compatibility/2006" xmlns:o="urn:schemas-microsoft-com:office:office" xmlns:r="http://schemas.openxmlformats.org/officeDocument/2006/relationships" xmlns:m="http://schemas.openxmlformats.org/officeDocument/2006/math" xmlns:v="urn:schemas-microsoft-com:vml" xmlns:wp14="http://schemas.microsoft.com/office/word/2010/wordprocessingDrawing" xmlns:wp="http://schemas.openxmlformats.org/drawingml/2006/wordprocessingDrawing" xmlns:w10="urn:schemas-microsoft-com:office:word" xmlns:w="http://schemas.openxmlformats.org/wordprocessingml/2006/main" xmlns:w14="http://schemas.microsoft.com/office/word/2010/wordml" xmlns:wpg="http://schemas.microsoft.com/office/word/2010/wordprocessingGroup" xmlns:wpi="http://schemas.microsoft.com/office/word/2010/wordprocessingInk" xmlns:wne="http://schemas.microsoft.com/office/word/2006/wordml" xmlns:wps="http://schemas.microsoft.com/office/word/2010/wordprocessingShape" mc:Ignorable="w14 wp14">
   <w:body>
     <w:p>
       <w:pPr>
@@ -12,7 +12,7 @@
         <w:rPr>
           <w:rFonts w:ascii="Arial" w:hAnsi="Arial" w:cs="Arial"/>
           <w:noProof/>
-          <w:lang w:val="en-US"/>
+          <w:lang w:eastAsia="fr-FR"/>
         </w:rPr>
         <w:drawing>
           <wp:inline distT="0" distB="0" distL="0" distR="0">
@@ -32,10 +32,10 @@
                     </pic:cNvPicPr>
                   </pic:nvPicPr>
                   <pic:blipFill>
-                    <a:blip r:embed="rId7" cstate="print">
+                    <a:blip r:embed="rId8" cstate="print">
                       <a:extLst>
                         <a:ext uri="{28A0092B-C50C-407E-A947-70E740481C1C}">
-                          <a14:useLocalDpi xmlns="" xmlns:wpc="http://schemas.microsoft.com/office/word/2010/wordprocessingCanvas" xmlns:mc="http://schemas.openxmlformats.org/markup-compatibility/2006" xmlns:o="urn:schemas-microsoft-com:office:office" xmlns:v="urn:schemas-microsoft-com:vml" xmlns:wp14="http://schemas.microsoft.com/office/word/2010/wordprocessingDrawing" xmlns:w10="urn:schemas-microsoft-com:office:word" xmlns:w="http://schemas.openxmlformats.org/wordprocessingml/2006/main" xmlns:w14="http://schemas.microsoft.com/office/word/2010/wordml" xmlns:wpg="http://schemas.microsoft.com/office/word/2010/wordprocessingGroup" xmlns:wpi="http://schemas.microsoft.com/office/word/2010/wordprocessingInk" xmlns:wps="http://schemas.microsoft.com/office/word/2010/wordprocessingShape" xmlns:a14="http://schemas.microsoft.com/office/drawing/2010/main" val="0"/>
+                          <a14:useLocalDpi xmlns:a14="http://schemas.microsoft.com/office/drawing/2010/main" val="0"/>
                         </a:ext>
                       </a:extLst>
                     </a:blip>
@@ -219,7 +219,7 @@
     </w:p>
     <w:p>
       <w:pPr>
-        <w:pStyle w:val="ListParagraph"/>
+        <w:pStyle w:val="Paragraphedeliste"/>
         <w:numPr>
           <w:ilvl w:val="0"/>
           <w:numId w:val="1"/>
@@ -247,7 +247,7 @@
     </w:p>
     <w:p>
       <w:pPr>
-        <w:pStyle w:val="ListParagraph"/>
+        <w:pStyle w:val="Paragraphedeliste"/>
         <w:tabs>
           <w:tab w:val="left" w:pos="3450"/>
         </w:tabs>
@@ -285,7 +285,7 @@
         </w:rPr>
         <w:t xml:space="preserve">Définition (ANSSI - </w:t>
       </w:r>
-      <w:hyperlink r:id="rId8" w:history="1">
+      <w:hyperlink r:id="rId9" w:history="1">
         <w:r>
           <w:rPr>
             <w:rFonts w:ascii="Arial" w:eastAsiaTheme="minorHAnsi" w:hAnsi="Arial" w:cs="Arial"/>
@@ -307,31 +307,7 @@
           <w:shd w:val="clear" w:color="auto" w:fill="FFFFFF"/>
           <w:lang w:eastAsia="en-US"/>
         </w:rPr>
-        <w:t xml:space="preserve">) de la </w:t>
-      </w:r>
-      <w:proofErr w:type="spellStart"/>
-      <w:r>
-        <w:rPr>
-          <w:rFonts w:ascii="Arial" w:eastAsiaTheme="minorHAnsi" w:hAnsi="Arial" w:cs="Arial"/>
-          <w:color w:val="222222"/>
-          <w:sz w:val="21"/>
-          <w:szCs w:val="21"/>
-          <w:shd w:val="clear" w:color="auto" w:fill="FFFFFF"/>
-          <w:lang w:eastAsia="en-US"/>
-        </w:rPr>
-        <w:t>cyberdéfense</w:t>
-      </w:r>
-      <w:proofErr w:type="spellEnd"/>
-      <w:r>
-        <w:rPr>
-          <w:rFonts w:ascii="Arial" w:eastAsiaTheme="minorHAnsi" w:hAnsi="Arial" w:cs="Arial"/>
-          <w:color w:val="222222"/>
-          <w:sz w:val="21"/>
-          <w:szCs w:val="21"/>
-          <w:shd w:val="clear" w:color="auto" w:fill="FFFFFF"/>
-          <w:lang w:eastAsia="en-US"/>
-        </w:rPr>
-        <w:t> : « Ensemble des mesures techniques et non techniques permettant à un État de défendre dans le cyberespace les systèmes d’information jugés essentiels»</w:t>
+        <w:t>) de la cyberdéfense : « Ensemble des mesures techniques et non techniques permettant à un État de défendre dans le cyberespace les systèmes d’information jugés essentiels»</w:t>
       </w:r>
       <w:r>
         <w:rPr>
@@ -576,7 +552,7 @@
     </w:p>
     <w:p>
       <w:pPr>
-        <w:pStyle w:val="Heading3"/>
+        <w:pStyle w:val="Titre3"/>
         <w:shd w:val="clear" w:color="auto" w:fill="FFFFFF"/>
         <w:spacing w:before="0" w:beforeAutospacing="0" w:after="0" w:afterAutospacing="0"/>
         <w:ind w:firstLine="708"/>
@@ -595,7 +571,7 @@
     </w:p>
     <w:p>
       <w:pPr>
-        <w:pStyle w:val="ListParagraph"/>
+        <w:pStyle w:val="Paragraphedeliste"/>
         <w:numPr>
           <w:ilvl w:val="1"/>
           <w:numId w:val="1"/>
@@ -652,7 +628,7 @@
         </w:rPr>
         <w:t>La </w:t>
       </w:r>
-      <w:hyperlink r:id="rId9" w:tgtFrame="_blank" w:history="1">
+      <w:hyperlink r:id="rId10" w:tgtFrame="_blank" w:history="1">
         <w:r>
           <w:rPr>
             <w:rFonts w:ascii="Arial" w:eastAsiaTheme="minorHAnsi" w:hAnsi="Arial" w:cs="Arial"/>
@@ -721,9 +697,8 @@
           <w:shd w:val="clear" w:color="auto" w:fill="FFFFFF"/>
           <w:lang w:eastAsia="en-US"/>
         </w:rPr>
-        <w:t>Bien au-delà du monde « militaire de la défense », la LPM décline aussi les enjeux de « </w:t>
-      </w:r>
-      <w:proofErr w:type="spellStart"/>
+        <w:t>Bien au-delà du monde « militaire de la défense », la LPM décline aussi les enjeux de « cyberdéfense » pour la sécurité de notre pays.</w:t>
+      </w:r>
       <w:r>
         <w:rPr>
           <w:rFonts w:ascii="Arial" w:eastAsiaTheme="minorHAnsi" w:hAnsi="Arial" w:cs="Arial"/>
@@ -733,9 +708,8 @@
           <w:shd w:val="clear" w:color="auto" w:fill="FFFFFF"/>
           <w:lang w:eastAsia="en-US"/>
         </w:rPr>
-        <w:t>cyberdéfense</w:t>
-      </w:r>
-      <w:proofErr w:type="spellEnd"/>
+        <w:t xml:space="preserve"> </w:t>
+      </w:r>
       <w:r>
         <w:rPr>
           <w:rFonts w:ascii="Arial" w:eastAsiaTheme="minorHAnsi" w:hAnsi="Arial" w:cs="Arial"/>
@@ -745,34 +719,12 @@
           <w:shd w:val="clear" w:color="auto" w:fill="FFFFFF"/>
           <w:lang w:eastAsia="en-US"/>
         </w:rPr>
-        <w:t> » pour la sécurité de notre pays.</w:t>
-      </w:r>
-      <w:r>
-        <w:rPr>
-          <w:rFonts w:ascii="Arial" w:eastAsiaTheme="minorHAnsi" w:hAnsi="Arial" w:cs="Arial"/>
-          <w:color w:val="222222"/>
-          <w:sz w:val="21"/>
-          <w:szCs w:val="21"/>
-          <w:shd w:val="clear" w:color="auto" w:fill="FFFFFF"/>
-          <w:lang w:eastAsia="en-US"/>
-        </w:rPr>
-        <w:t xml:space="preserve"> </w:t>
-      </w:r>
-      <w:r>
-        <w:rPr>
-          <w:rFonts w:ascii="Arial" w:eastAsiaTheme="minorHAnsi" w:hAnsi="Arial" w:cs="Arial"/>
-          <w:color w:val="222222"/>
-          <w:sz w:val="21"/>
-          <w:szCs w:val="21"/>
-          <w:shd w:val="clear" w:color="auto" w:fill="FFFFFF"/>
-          <w:lang w:eastAsia="en-US"/>
-        </w:rPr>
         <w:t>Cette loi amende quelques articles de différents codes (code de la défense, code de procédure pénale, code de la sécurité intérieure, code de la propriété intellectuelle …), et en ajoute quelques-uns.</w:t>
       </w:r>
     </w:p>
     <w:p>
       <w:pPr>
-        <w:pStyle w:val="ListParagraph"/>
+        <w:pStyle w:val="Paragraphedeliste"/>
         <w:tabs>
           <w:tab w:val="left" w:pos="3450"/>
         </w:tabs>
@@ -809,10 +761,10 @@
         </w:rPr>
         <w:tab/>
       </w:r>
-      <w:hyperlink r:id="rId10" w:history="1">
+      <w:hyperlink r:id="rId11" w:history="1">
         <w:r>
           <w:rPr>
-            <w:rStyle w:val="Hyperlink"/>
+            <w:rStyle w:val="Lienhypertexte"/>
             <w:rFonts w:ascii="Arial" w:hAnsi="Arial" w:cs="Arial"/>
             <w:sz w:val="20"/>
             <w:szCs w:val="20"/>
@@ -1049,7 +1001,7 @@
     </w:p>
     <w:p>
       <w:pPr>
-        <w:pStyle w:val="ListParagraph"/>
+        <w:pStyle w:val="Paragraphedeliste"/>
         <w:numPr>
           <w:ilvl w:val="0"/>
           <w:numId w:val="4"/>
@@ -1079,7 +1031,7 @@
     </w:p>
     <w:p>
       <w:pPr>
-        <w:pStyle w:val="ListParagraph"/>
+        <w:pStyle w:val="Paragraphedeliste"/>
         <w:numPr>
           <w:ilvl w:val="0"/>
           <w:numId w:val="4"/>
@@ -1109,7 +1061,7 @@
     </w:p>
     <w:p>
       <w:pPr>
-        <w:pStyle w:val="ListParagraph"/>
+        <w:pStyle w:val="Paragraphedeliste"/>
         <w:numPr>
           <w:ilvl w:val="0"/>
           <w:numId w:val="4"/>
@@ -1140,7 +1092,7 @@
     </w:p>
     <w:p>
       <w:pPr>
-        <w:pStyle w:val="ListParagraph"/>
+        <w:pStyle w:val="Paragraphedeliste"/>
         <w:numPr>
           <w:ilvl w:val="0"/>
           <w:numId w:val="4"/>
@@ -1184,19 +1136,106 @@
     </w:p>
     <w:p>
       <w:pPr>
-        <w:pStyle w:val="ListParagraph"/>
+        <w:pStyle w:val="Paragraphedeliste"/>
         <w:tabs>
           <w:tab w:val="left" w:pos="3450"/>
         </w:tabs>
         <w:rPr>
           <w:rFonts w:ascii="Arial" w:hAnsi="Arial" w:cs="Arial"/>
-          <w:b/>
-        </w:rPr>
-      </w:pPr>
-    </w:p>
-    <w:p>
-      <w:pPr>
-        <w:pStyle w:val="ListParagraph"/>
+          <w:sz w:val="21"/>
+          <w:szCs w:val="21"/>
+          <w:shd w:val="clear" w:color="auto" w:fill="FFFFFF"/>
+        </w:rPr>
+      </w:pPr>
+      <w:r>
+        <w:rPr>
+          <w:rFonts w:ascii="Arial" w:hAnsi="Arial" w:cs="Arial"/>
+          <w:sz w:val="21"/>
+          <w:szCs w:val="21"/>
+          <w:shd w:val="clear" w:color="auto" w:fill="FFFFFF"/>
+        </w:rPr>
+        <w:t>La LPM</w:t>
+      </w:r>
+      <w:r>
+        <w:rPr>
+          <w:rFonts w:ascii="Arial" w:hAnsi="Arial" w:cs="Arial"/>
+          <w:sz w:val="21"/>
+          <w:szCs w:val="21"/>
+          <w:shd w:val="clear" w:color="auto" w:fill="FFFFFF"/>
+        </w:rPr>
+        <w:t xml:space="preserve"> impose aux OIV de renforcer la sécurité des systèmes d’information critiques qu’ils exploitent et de notifier les incidents de sécurité à l’ANSSI. </w:t>
+      </w:r>
+    </w:p>
+    <w:p>
+      <w:pPr>
+        <w:pStyle w:val="Paragraphedeliste"/>
+        <w:tabs>
+          <w:tab w:val="left" w:pos="3450"/>
+        </w:tabs>
+        <w:rPr>
+          <w:rFonts w:ascii="Arial" w:hAnsi="Arial" w:cs="Arial"/>
+          <w:b/>
+          <w:color w:val="FF0000"/>
+          <w:sz w:val="21"/>
+          <w:szCs w:val="21"/>
+          <w:shd w:val="clear" w:color="auto" w:fill="FFFFFF"/>
+        </w:rPr>
+      </w:pPr>
+    </w:p>
+    <w:p>
+      <w:pPr>
+        <w:pStyle w:val="Paragraphedeliste"/>
+        <w:tabs>
+          <w:tab w:val="left" w:pos="3450"/>
+        </w:tabs>
+        <w:rPr>
+          <w:rFonts w:ascii="Arial" w:hAnsi="Arial" w:cs="Arial"/>
+          <w:b/>
+          <w:color w:val="FF0000"/>
+          <w:sz w:val="21"/>
+          <w:szCs w:val="21"/>
+          <w:shd w:val="clear" w:color="auto" w:fill="FFFFFF"/>
+        </w:rPr>
+      </w:pPr>
+      <w:r>
+        <w:rPr>
+          <w:rFonts w:ascii="Arial" w:hAnsi="Arial" w:cs="Arial"/>
+          <w:b/>
+          <w:color w:val="FF0000"/>
+          <w:sz w:val="21"/>
+          <w:szCs w:val="21"/>
+          <w:shd w:val="clear" w:color="auto" w:fill="FFFFFF"/>
+        </w:rPr>
+        <w:t>Pour faire face aux cyber-menaces incessantes, la première vague d’arrêtés a été publiée le 1er juillet 2016. Ces arrêtés concernent les secteurs d’activité des produits de santé, la gestion de l’eau et l’alimentation. Plusieurs autres arrêtés, concernant d’autres secteurs d’activité, devraient paraître d’ici la fin de cette année.</w:t>
+      </w:r>
+    </w:p>
+    <w:p>
+      <w:pPr>
+        <w:pStyle w:val="Paragraphedeliste"/>
+        <w:tabs>
+          <w:tab w:val="left" w:pos="3450"/>
+        </w:tabs>
+        <w:rPr>
+          <w:rFonts w:ascii="Arial" w:hAnsi="Arial" w:cs="Arial"/>
+          <w:b/>
+        </w:rPr>
+      </w:pPr>
+    </w:p>
+    <w:p>
+      <w:pPr>
+        <w:pStyle w:val="Paragraphedeliste"/>
+        <w:tabs>
+          <w:tab w:val="left" w:pos="3450"/>
+        </w:tabs>
+        <w:rPr>
+          <w:rFonts w:ascii="Arial" w:hAnsi="Arial" w:cs="Arial"/>
+          <w:b/>
+        </w:rPr>
+      </w:pPr>
+    </w:p>
+    <w:p>
+      <w:pPr>
+        <w:pStyle w:val="Paragraphedeliste"/>
         <w:numPr>
           <w:ilvl w:val="1"/>
           <w:numId w:val="1"/>
@@ -1219,7 +1258,7 @@
     </w:p>
     <w:p>
       <w:pPr>
-        <w:pStyle w:val="ListParagraph"/>
+        <w:pStyle w:val="Paragraphedeliste"/>
         <w:tabs>
           <w:tab w:val="left" w:pos="3450"/>
         </w:tabs>
@@ -1231,7 +1270,7 @@
     </w:p>
     <w:p>
       <w:pPr>
-        <w:pStyle w:val="ListParagraph"/>
+        <w:pStyle w:val="Paragraphedeliste"/>
         <w:numPr>
           <w:ilvl w:val="2"/>
           <w:numId w:val="1"/>
@@ -1254,7 +1293,7 @@
     </w:p>
     <w:p>
       <w:pPr>
-        <w:pStyle w:val="ListParagraph"/>
+        <w:pStyle w:val="Paragraphedeliste"/>
         <w:tabs>
           <w:tab w:val="left" w:pos="3450"/>
         </w:tabs>
@@ -1266,7 +1305,7 @@
     </w:p>
     <w:p>
       <w:pPr>
-        <w:pStyle w:val="ListParagraph"/>
+        <w:pStyle w:val="Paragraphedeliste"/>
         <w:numPr>
           <w:ilvl w:val="0"/>
           <w:numId w:val="4"/>
@@ -1316,7 +1355,7 @@
     </w:p>
     <w:p>
       <w:pPr>
-        <w:pStyle w:val="ListParagraph"/>
+        <w:pStyle w:val="Paragraphedeliste"/>
         <w:shd w:val="clear" w:color="auto" w:fill="FFFFFF"/>
         <w:spacing w:after="0" w:line="293" w:lineRule="atLeast"/>
         <w:ind w:left="1440"/>
@@ -1353,7 +1392,7 @@
     </w:p>
     <w:p>
       <w:pPr>
-        <w:pStyle w:val="ListParagraph"/>
+        <w:pStyle w:val="Paragraphedeliste"/>
         <w:shd w:val="clear" w:color="auto" w:fill="FFFFFF"/>
         <w:spacing w:after="0" w:line="293" w:lineRule="atLeast"/>
         <w:ind w:left="1440"/>
@@ -1370,7 +1409,7 @@
     </w:p>
     <w:p>
       <w:pPr>
-        <w:pStyle w:val="ListParagraph"/>
+        <w:pStyle w:val="Paragraphedeliste"/>
         <w:numPr>
           <w:ilvl w:val="0"/>
           <w:numId w:val="4"/>
@@ -1410,7 +1449,7 @@
     </w:p>
     <w:p>
       <w:pPr>
-        <w:pStyle w:val="ListParagraph"/>
+        <w:pStyle w:val="Paragraphedeliste"/>
         <w:shd w:val="clear" w:color="auto" w:fill="FFFFFF"/>
         <w:spacing w:after="0" w:line="293" w:lineRule="atLeast"/>
         <w:ind w:left="1440"/>
@@ -1508,7 +1547,7 @@
     </w:p>
     <w:p>
       <w:pPr>
-        <w:pStyle w:val="ListParagraph"/>
+        <w:pStyle w:val="Paragraphedeliste"/>
         <w:shd w:val="clear" w:color="auto" w:fill="FFFFFF"/>
         <w:spacing w:after="0" w:line="293" w:lineRule="atLeast"/>
         <w:ind w:left="1440"/>
@@ -1525,7 +1564,7 @@
     </w:p>
     <w:p>
       <w:pPr>
-        <w:pStyle w:val="ListParagraph"/>
+        <w:pStyle w:val="Paragraphedeliste"/>
         <w:numPr>
           <w:ilvl w:val="0"/>
           <w:numId w:val="4"/>
@@ -1567,7 +1606,7 @@
     </w:p>
     <w:p>
       <w:pPr>
-        <w:pStyle w:val="ListParagraph"/>
+        <w:pStyle w:val="Paragraphedeliste"/>
         <w:shd w:val="clear" w:color="auto" w:fill="FFFFFF"/>
         <w:spacing w:after="0" w:line="293" w:lineRule="atLeast"/>
         <w:ind w:left="1440"/>
@@ -1624,7 +1663,7 @@
     </w:p>
     <w:p>
       <w:pPr>
-        <w:pStyle w:val="ListParagraph"/>
+        <w:pStyle w:val="Paragraphedeliste"/>
         <w:shd w:val="clear" w:color="auto" w:fill="FFFFFF"/>
         <w:spacing w:after="0" w:line="293" w:lineRule="atLeast"/>
         <w:ind w:left="1440"/>
@@ -1641,7 +1680,7 @@
     </w:p>
     <w:p>
       <w:pPr>
-        <w:pStyle w:val="ListParagraph"/>
+        <w:pStyle w:val="Paragraphedeliste"/>
         <w:numPr>
           <w:ilvl w:val="0"/>
           <w:numId w:val="4"/>
@@ -1701,7 +1740,7 @@
     </w:p>
     <w:p>
       <w:pPr>
-        <w:pStyle w:val="ListParagraph"/>
+        <w:pStyle w:val="Paragraphedeliste"/>
         <w:shd w:val="clear" w:color="auto" w:fill="FFFFFF"/>
         <w:spacing w:after="0" w:line="293" w:lineRule="atLeast"/>
         <w:ind w:left="1440"/>
@@ -1781,7 +1820,7 @@
     </w:p>
     <w:p>
       <w:pPr>
-        <w:pStyle w:val="ListParagraph"/>
+        <w:pStyle w:val="Paragraphedeliste"/>
         <w:tabs>
           <w:tab w:val="left" w:pos="3450"/>
         </w:tabs>
@@ -1793,7 +1832,7 @@
     </w:p>
     <w:p>
       <w:pPr>
-        <w:pStyle w:val="ListParagraph"/>
+        <w:pStyle w:val="Paragraphedeliste"/>
         <w:tabs>
           <w:tab w:val="left" w:pos="3450"/>
         </w:tabs>
@@ -1814,7 +1853,7 @@
     </w:p>
     <w:p>
       <w:pPr>
-        <w:pStyle w:val="ListParagraph"/>
+        <w:pStyle w:val="Paragraphedeliste"/>
         <w:tabs>
           <w:tab w:val="left" w:pos="3450"/>
         </w:tabs>
@@ -1871,7 +1910,7 @@
     </w:p>
     <w:p>
       <w:pPr>
-        <w:pStyle w:val="ListParagraph"/>
+        <w:pStyle w:val="Paragraphedeliste"/>
         <w:tabs>
           <w:tab w:val="left" w:pos="3450"/>
         </w:tabs>
@@ -1887,30 +1926,12 @@
           <w:b/>
           <w:color w:val="FF0000"/>
         </w:rPr>
-        <w:t>Quid de la sécurité des mobiles (</w:t>
-      </w:r>
-      <w:proofErr w:type="spellStart"/>
-      <w:r>
-        <w:rPr>
-          <w:rFonts w:ascii="Arial" w:hAnsi="Arial" w:cs="Arial"/>
-          <w:b/>
-          <w:color w:val="FF0000"/>
-        </w:rPr>
-        <w:t>Android</w:t>
-      </w:r>
-      <w:proofErr w:type="spellEnd"/>
-      <w:r>
-        <w:rPr>
-          <w:rFonts w:ascii="Arial" w:hAnsi="Arial" w:cs="Arial"/>
-          <w:b/>
-          <w:color w:val="FF0000"/>
-        </w:rPr>
-        <w:t xml:space="preserve"> premier visé par les malwares) ?</w:t>
-      </w:r>
-    </w:p>
-    <w:p>
-      <w:pPr>
-        <w:pStyle w:val="ListParagraph"/>
+        <w:t>Quid de la sécurité des mobiles (Android premier visé par les malwares) ?</w:t>
+      </w:r>
+    </w:p>
+    <w:p>
+      <w:pPr>
+        <w:pStyle w:val="Paragraphedeliste"/>
         <w:tabs>
           <w:tab w:val="left" w:pos="3450"/>
         </w:tabs>
@@ -1922,7 +1943,7 @@
     </w:p>
     <w:p>
       <w:pPr>
-        <w:pStyle w:val="ListParagraph"/>
+        <w:pStyle w:val="Paragraphedeliste"/>
         <w:tabs>
           <w:tab w:val="left" w:pos="3450"/>
         </w:tabs>
@@ -1942,7 +1963,7 @@
     </w:p>
     <w:p>
       <w:pPr>
-        <w:pStyle w:val="ListParagraph"/>
+        <w:pStyle w:val="Paragraphedeliste"/>
         <w:numPr>
           <w:ilvl w:val="0"/>
           <w:numId w:val="4"/>
@@ -1978,7 +1999,7 @@
     </w:p>
     <w:p>
       <w:pPr>
-        <w:pStyle w:val="ListParagraph"/>
+        <w:pStyle w:val="Paragraphedeliste"/>
         <w:numPr>
           <w:ilvl w:val="0"/>
           <w:numId w:val="4"/>
@@ -2000,7 +2021,7 @@
     </w:p>
     <w:p>
       <w:pPr>
-        <w:pStyle w:val="ListParagraph"/>
+        <w:pStyle w:val="Paragraphedeliste"/>
         <w:numPr>
           <w:ilvl w:val="0"/>
           <w:numId w:val="4"/>
@@ -2060,7 +2081,7 @@
     </w:p>
     <w:p>
       <w:pPr>
-        <w:pStyle w:val="ListParagraph"/>
+        <w:pStyle w:val="Paragraphedeliste"/>
         <w:numPr>
           <w:ilvl w:val="0"/>
           <w:numId w:val="4"/>
@@ -2076,12 +2097,13 @@
         <w:rPr>
           <w:rFonts w:ascii="Arial" w:hAnsi="Arial" w:cs="Arial"/>
         </w:rPr>
+        <w:lastRenderedPageBreak/>
         <w:t>Interface Homme Machine toujours connecté</w:t>
       </w:r>
     </w:p>
     <w:p>
       <w:pPr>
-        <w:pStyle w:val="ListParagraph"/>
+        <w:pStyle w:val="Paragraphedeliste"/>
         <w:numPr>
           <w:ilvl w:val="0"/>
           <w:numId w:val="4"/>
@@ -2105,7 +2127,7 @@
     </w:p>
     <w:p>
       <w:pPr>
-        <w:pStyle w:val="ListParagraph"/>
+        <w:pStyle w:val="Paragraphedeliste"/>
         <w:numPr>
           <w:ilvl w:val="0"/>
           <w:numId w:val="4"/>
@@ -2127,7 +2149,7 @@
     </w:p>
     <w:p>
       <w:pPr>
-        <w:pStyle w:val="ListParagraph"/>
+        <w:pStyle w:val="Paragraphedeliste"/>
         <w:numPr>
           <w:ilvl w:val="0"/>
           <w:numId w:val="4"/>
@@ -2149,7 +2171,7 @@
     </w:p>
     <w:p>
       <w:pPr>
-        <w:pStyle w:val="ListParagraph"/>
+        <w:pStyle w:val="Paragraphedeliste"/>
         <w:numPr>
           <w:ilvl w:val="0"/>
           <w:numId w:val="4"/>
@@ -2171,7 +2193,7 @@
     </w:p>
     <w:p>
       <w:pPr>
-        <w:pStyle w:val="ListParagraph"/>
+        <w:pStyle w:val="Paragraphedeliste"/>
         <w:numPr>
           <w:ilvl w:val="0"/>
           <w:numId w:val="4"/>
@@ -2193,7 +2215,7 @@
     </w:p>
     <w:p>
       <w:pPr>
-        <w:pStyle w:val="ListParagraph"/>
+        <w:pStyle w:val="Paragraphedeliste"/>
         <w:numPr>
           <w:ilvl w:val="0"/>
           <w:numId w:val="4"/>
@@ -2225,7 +2247,7 @@
     </w:p>
     <w:p>
       <w:pPr>
-        <w:pStyle w:val="ListParagraph"/>
+        <w:pStyle w:val="Paragraphedeliste"/>
         <w:numPr>
           <w:ilvl w:val="2"/>
           <w:numId w:val="1"/>
@@ -2243,13 +2265,12 @@
           <w:rFonts w:ascii="Arial" w:hAnsi="Arial" w:cs="Arial"/>
           <w:b/>
         </w:rPr>
-        <w:lastRenderedPageBreak/>
         <w:t>Les labels / normes</w:t>
       </w:r>
     </w:p>
     <w:p>
       <w:pPr>
-        <w:pStyle w:val="ListParagraph"/>
+        <w:pStyle w:val="Paragraphedeliste"/>
         <w:tabs>
           <w:tab w:val="left" w:pos="3450"/>
         </w:tabs>
@@ -2262,7 +2283,7 @@
     </w:p>
     <w:p>
       <w:pPr>
-        <w:pStyle w:val="ListParagraph"/>
+        <w:pStyle w:val="Paragraphedeliste"/>
         <w:numPr>
           <w:ilvl w:val="0"/>
           <w:numId w:val="4"/>
@@ -2312,7 +2333,7 @@
     </w:p>
     <w:p>
       <w:pPr>
-        <w:pStyle w:val="ListParagraph"/>
+        <w:pStyle w:val="Paragraphedeliste"/>
         <w:shd w:val="clear" w:color="auto" w:fill="FFFFFF"/>
         <w:spacing w:after="0" w:line="293" w:lineRule="atLeast"/>
         <w:ind w:left="1440"/>
@@ -2329,7 +2350,7 @@
     </w:p>
     <w:p>
       <w:pPr>
-        <w:pStyle w:val="ListParagraph"/>
+        <w:pStyle w:val="Paragraphedeliste"/>
         <w:shd w:val="clear" w:color="auto" w:fill="FFFFFF"/>
         <w:spacing w:after="0" w:line="293" w:lineRule="atLeast"/>
         <w:ind w:left="1440"/>
@@ -2356,7 +2377,7 @@
     </w:p>
     <w:p>
       <w:pPr>
-        <w:pStyle w:val="ListParagraph"/>
+        <w:pStyle w:val="Paragraphedeliste"/>
         <w:numPr>
           <w:ilvl w:val="3"/>
           <w:numId w:val="1"/>
@@ -2380,7 +2401,7 @@
     </w:p>
     <w:p>
       <w:pPr>
-        <w:pStyle w:val="ListParagraph"/>
+        <w:pStyle w:val="Paragraphedeliste"/>
         <w:numPr>
           <w:ilvl w:val="3"/>
           <w:numId w:val="1"/>
@@ -2407,7 +2428,7 @@
     </w:p>
     <w:p>
       <w:pPr>
-        <w:pStyle w:val="ListParagraph"/>
+        <w:pStyle w:val="Paragraphedeliste"/>
         <w:numPr>
           <w:ilvl w:val="3"/>
           <w:numId w:val="1"/>
@@ -2434,7 +2455,7 @@
     </w:p>
     <w:p>
       <w:pPr>
-        <w:pStyle w:val="ListParagraph"/>
+        <w:pStyle w:val="Paragraphedeliste"/>
         <w:shd w:val="clear" w:color="auto" w:fill="FFFFFF"/>
         <w:spacing w:after="0" w:line="293" w:lineRule="atLeast"/>
         <w:jc w:val="both"/>
@@ -2460,7 +2481,7 @@
     </w:p>
     <w:p>
       <w:pPr>
-        <w:pStyle w:val="ListParagraph"/>
+        <w:pStyle w:val="Paragraphedeliste"/>
         <w:shd w:val="clear" w:color="auto" w:fill="FFFFFF"/>
         <w:spacing w:after="0" w:line="293" w:lineRule="atLeast"/>
         <w:jc w:val="both"/>
@@ -2507,7 +2528,7 @@
     </w:p>
     <w:p>
       <w:pPr>
-        <w:pStyle w:val="ListParagraph"/>
+        <w:pStyle w:val="Paragraphedeliste"/>
         <w:tabs>
           <w:tab w:val="left" w:pos="1890"/>
         </w:tabs>
@@ -2523,7 +2544,7 @@
     </w:p>
     <w:p>
       <w:pPr>
-        <w:pStyle w:val="ListParagraph"/>
+        <w:pStyle w:val="Paragraphedeliste"/>
         <w:numPr>
           <w:ilvl w:val="0"/>
           <w:numId w:val="4"/>
@@ -2607,7 +2628,7 @@
     </w:p>
     <w:p>
       <w:pPr>
-        <w:pStyle w:val="ListParagraph"/>
+        <w:pStyle w:val="Paragraphedeliste"/>
         <w:numPr>
           <w:ilvl w:val="3"/>
           <w:numId w:val="1"/>
@@ -2638,7 +2659,7 @@
     </w:p>
     <w:p>
       <w:pPr>
-        <w:pStyle w:val="ListParagraph"/>
+        <w:pStyle w:val="Paragraphedeliste"/>
         <w:numPr>
           <w:ilvl w:val="3"/>
           <w:numId w:val="1"/>
@@ -2669,7 +2690,7 @@
     </w:p>
     <w:p>
       <w:pPr>
-        <w:pStyle w:val="ListParagraph"/>
+        <w:pStyle w:val="Paragraphedeliste"/>
         <w:numPr>
           <w:ilvl w:val="3"/>
           <w:numId w:val="1"/>
@@ -2700,7 +2721,7 @@
     </w:p>
     <w:p>
       <w:pPr>
-        <w:pStyle w:val="ListParagraph"/>
+        <w:pStyle w:val="Paragraphedeliste"/>
         <w:numPr>
           <w:ilvl w:val="3"/>
           <w:numId w:val="1"/>
@@ -2731,7 +2752,7 @@
     </w:p>
     <w:p>
       <w:pPr>
-        <w:pStyle w:val="ListParagraph"/>
+        <w:pStyle w:val="Paragraphedeliste"/>
         <w:numPr>
           <w:ilvl w:val="3"/>
           <w:numId w:val="1"/>
@@ -2777,7 +2798,7 @@
     </w:p>
     <w:p>
       <w:pPr>
-        <w:pStyle w:val="ListParagraph"/>
+        <w:pStyle w:val="Paragraphedeliste"/>
         <w:numPr>
           <w:ilvl w:val="2"/>
           <w:numId w:val="1"/>
@@ -2801,7 +2822,7 @@
     </w:p>
     <w:p>
       <w:pPr>
-        <w:pStyle w:val="ListParagraph"/>
+        <w:pStyle w:val="Paragraphedeliste"/>
         <w:tabs>
           <w:tab w:val="left" w:pos="3450"/>
         </w:tabs>
@@ -2814,7 +2835,7 @@
     </w:p>
     <w:p>
       <w:pPr>
-        <w:pStyle w:val="ListParagraph"/>
+        <w:pStyle w:val="Paragraphedeliste"/>
         <w:numPr>
           <w:ilvl w:val="0"/>
           <w:numId w:val="5"/>
@@ -2855,7 +2876,7 @@
     </w:p>
     <w:p>
       <w:pPr>
-        <w:pStyle w:val="ListParagraph"/>
+        <w:pStyle w:val="Paragraphedeliste"/>
         <w:tabs>
           <w:tab w:val="left" w:pos="3450"/>
         </w:tabs>
@@ -2867,7 +2888,7 @@
     </w:p>
     <w:p>
       <w:pPr>
-        <w:pStyle w:val="ListParagraph"/>
+        <w:pStyle w:val="Paragraphedeliste"/>
         <w:numPr>
           <w:ilvl w:val="0"/>
           <w:numId w:val="5"/>
@@ -2958,10 +2979,10 @@
         </w:rPr>
         <w:t xml:space="preserve"> (</w:t>
       </w:r>
-      <w:hyperlink r:id="rId11" w:history="1">
+      <w:hyperlink r:id="rId12" w:history="1">
         <w:r>
           <w:rPr>
-            <w:rStyle w:val="Hyperlink"/>
+            <w:rStyle w:val="Lienhypertexte"/>
             <w:rFonts w:ascii="Arial" w:hAnsi="Arial" w:cs="Arial"/>
             <w:lang w:val="en-US"/>
           </w:rPr>
@@ -2978,7 +2999,7 @@
     </w:p>
     <w:p>
       <w:pPr>
-        <w:pStyle w:val="ListParagraph"/>
+        <w:pStyle w:val="Paragraphedeliste"/>
         <w:rPr>
           <w:rFonts w:ascii="Arial" w:hAnsi="Arial" w:cs="Arial"/>
           <w:lang w:val="en-US"/>
@@ -2987,7 +3008,7 @@
     </w:p>
     <w:p>
       <w:pPr>
-        <w:pStyle w:val="ListParagraph"/>
+        <w:pStyle w:val="Paragraphedeliste"/>
         <w:numPr>
           <w:ilvl w:val="0"/>
           <w:numId w:val="5"/>
@@ -3036,15 +3057,15 @@
     </w:p>
     <w:p>
       <w:pPr>
-        <w:pStyle w:val="ListParagraph"/>
-        <w:rPr>
-          <w:rFonts w:ascii="Arial" w:hAnsi="Arial" w:cs="Arial"/>
-        </w:rPr>
-      </w:pPr>
-    </w:p>
-    <w:p>
-      <w:pPr>
-        <w:pStyle w:val="ListParagraph"/>
+        <w:pStyle w:val="Paragraphedeliste"/>
+        <w:rPr>
+          <w:rFonts w:ascii="Arial" w:hAnsi="Arial" w:cs="Arial"/>
+        </w:rPr>
+      </w:pPr>
+    </w:p>
+    <w:p>
+      <w:pPr>
+        <w:pStyle w:val="Paragraphedeliste"/>
         <w:numPr>
           <w:ilvl w:val="0"/>
           <w:numId w:val="5"/>
@@ -3106,7 +3127,7 @@
     </w:p>
     <w:p>
       <w:pPr>
-        <w:pStyle w:val="ListParagraph"/>
+        <w:pStyle w:val="Paragraphedeliste"/>
         <w:rPr>
           <w:rFonts w:ascii="Arial" w:hAnsi="Arial" w:cs="Arial"/>
           <w:lang w:val="en-US"/>
@@ -3115,7 +3136,7 @@
     </w:p>
     <w:p>
       <w:pPr>
-        <w:pStyle w:val="ListParagraph"/>
+        <w:pStyle w:val="Paragraphedeliste"/>
         <w:numPr>
           <w:ilvl w:val="0"/>
           <w:numId w:val="5"/>
@@ -3205,12 +3226,42 @@
         <w:rPr>
           <w:rFonts w:ascii="Arial" w:hAnsi="Arial" w:cs="Arial"/>
         </w:rPr>
-        <w:t xml:space="preserve">, ELK (open source : </w:t>
-      </w:r>
-      <w:hyperlink r:id="rId12" w:history="1">
+        <w:t>, ELK (open source</w:t>
+      </w:r>
+      <w:r>
+        <w:rPr>
+          <w:rFonts w:ascii="Arial" w:hAnsi="Arial" w:cs="Arial"/>
+        </w:rPr>
+        <w:t>) + OSSEC</w:t>
+      </w:r>
+      <w:r>
+        <w:rPr>
+          <w:rFonts w:ascii="Arial" w:hAnsi="Arial" w:cs="Arial"/>
+        </w:rPr>
+        <w:t xml:space="preserve"> (HIDS - </w:t>
+      </w:r>
+      <w:r>
+        <w:rPr>
+          <w:rFonts w:ascii="Arial" w:hAnsi="Arial" w:cs="Arial"/>
+        </w:rPr>
+        <w:t>http://ossec.github.io/</w:t>
+      </w:r>
+      <w:r>
+        <w:rPr>
+          <w:rFonts w:ascii="Arial" w:hAnsi="Arial" w:cs="Arial"/>
+        </w:rPr>
+        <w:t>)</w:t>
+      </w:r>
+      <w:r>
+        <w:rPr>
+          <w:rFonts w:ascii="Arial" w:hAnsi="Arial" w:cs="Arial"/>
+        </w:rPr>
+        <w:t xml:space="preserve"> : </w:t>
+      </w:r>
+      <w:hyperlink r:id="rId13" w:history="1">
         <w:r>
           <w:rPr>
-            <w:rStyle w:val="Hyperlink"/>
+            <w:rStyle w:val="Lienhypertexte"/>
             <w:rFonts w:ascii="Arial" w:hAnsi="Arial" w:cs="Arial"/>
           </w:rPr>
           <w:t>https://www.digitalocean.com/community/tutorials/how-to-install-elasticsearch-logstash-and-kibana-elk-stack-on-ubuntu-14-04</w:t>
@@ -3237,7 +3288,7 @@
     </w:p>
     <w:p>
       <w:pPr>
-        <w:pStyle w:val="ListParagraph"/>
+        <w:pStyle w:val="Paragraphedeliste"/>
         <w:tabs>
           <w:tab w:val="left" w:pos="3450"/>
         </w:tabs>
@@ -3260,7 +3311,7 @@
       <w:r>
         <w:rPr>
           <w:noProof/>
-          <w:lang w:val="en-US"/>
+          <w:lang w:eastAsia="fr-FR"/>
         </w:rPr>
         <w:drawing>
           <wp:inline distT="0" distB="0" distL="0" distR="0">
@@ -3280,7 +3331,7 @@
                     </pic:cNvPicPr>
                   </pic:nvPicPr>
                   <pic:blipFill>
-                    <a:blip r:embed="rId13" cstate="print"/>
+                    <a:blip r:embed="rId14" cstate="print"/>
                     <a:srcRect/>
                     <a:stretch>
                       <a:fillRect/>
@@ -3311,7 +3362,7 @@
     </w:p>
     <w:p>
       <w:pPr>
-        <w:pStyle w:val="ListParagraph"/>
+        <w:pStyle w:val="Paragraphedeliste"/>
         <w:spacing w:before="100" w:beforeAutospacing="1" w:after="100" w:afterAutospacing="1" w:line="240" w:lineRule="auto"/>
         <w:ind w:left="1800"/>
         <w:rPr>
@@ -3321,7 +3372,7 @@
     </w:p>
     <w:p>
       <w:pPr>
-        <w:pStyle w:val="ListParagraph"/>
+        <w:pStyle w:val="Paragraphedeliste"/>
         <w:spacing w:before="100" w:beforeAutospacing="1" w:after="100" w:afterAutospacing="1" w:line="240" w:lineRule="auto"/>
         <w:ind w:left="1800"/>
         <w:rPr>
@@ -3331,7 +3382,7 @@
     </w:p>
     <w:p>
       <w:pPr>
-        <w:pStyle w:val="ListParagraph"/>
+        <w:pStyle w:val="Paragraphedeliste"/>
         <w:spacing w:before="100" w:beforeAutospacing="1" w:after="100" w:afterAutospacing="1" w:line="240" w:lineRule="auto"/>
         <w:ind w:left="1800"/>
         <w:rPr>
@@ -3394,10 +3445,10 @@
         </w:rPr>
         <w:t xml:space="preserve"> : </w:t>
       </w:r>
-      <w:hyperlink r:id="rId14" w:anchor="/" w:history="1">
+      <w:hyperlink r:id="rId15" w:anchor="/" w:history="1">
         <w:r>
           <w:rPr>
-            <w:rStyle w:val="Hyperlink"/>
+            <w:rStyle w:val="Lienhypertexte"/>
             <w:rFonts w:ascii="Arial" w:hAnsi="Arial" w:cs="Arial"/>
           </w:rPr>
           <w:t>https://www.qualys.com/partners/solution-technology/#/</w:t>
@@ -3406,7 +3457,7 @@
     </w:p>
     <w:p>
       <w:pPr>
-        <w:pStyle w:val="ListParagraph"/>
+        <w:pStyle w:val="Paragraphedeliste"/>
         <w:numPr>
           <w:ilvl w:val="0"/>
           <w:numId w:val="1"/>
@@ -3614,7 +3665,7 @@
     </w:p>
     <w:p>
       <w:pPr>
-        <w:pStyle w:val="ListParagraph"/>
+        <w:pStyle w:val="Paragraphedeliste"/>
         <w:numPr>
           <w:ilvl w:val="0"/>
           <w:numId w:val="16"/>
@@ -3834,29 +3885,7 @@
           <w:szCs w:val="21"/>
           <w:shd w:val="clear" w:color="auto" w:fill="FFFFFF"/>
         </w:rPr>
-        <w:t xml:space="preserve">plateforme de simulation pour l'entraînement à la </w:t>
-      </w:r>
-      <w:proofErr w:type="spellStart"/>
-      <w:r>
-        <w:rPr>
-          <w:rFonts w:ascii="Helvetica" w:hAnsi="Helvetica" w:cs="Helvetica"/>
-          <w:color w:val="333333"/>
-          <w:sz w:val="21"/>
-          <w:szCs w:val="21"/>
-          <w:shd w:val="clear" w:color="auto" w:fill="FFFFFF"/>
-        </w:rPr>
-        <w:t>cyberdéfense</w:t>
-      </w:r>
-      <w:proofErr w:type="spellEnd"/>
-      <w:r>
-        <w:rPr>
-          <w:rFonts w:ascii="Helvetica" w:hAnsi="Helvetica" w:cs="Helvetica"/>
-          <w:color w:val="333333"/>
-          <w:sz w:val="21"/>
-          <w:szCs w:val="21"/>
-          <w:shd w:val="clear" w:color="auto" w:fill="FFFFFF"/>
-        </w:rPr>
-        <w:t>.</w:t>
+        <w:t>plateforme de simulation pour l'entraînement à la cyberdéfense.</w:t>
       </w:r>
     </w:p>
     <w:p>
@@ -3908,71 +3937,57 @@
           <w:lang w:val="en-US"/>
         </w:rPr>
       </w:pPr>
+      <w:r>
+        <w:rPr>
+          <w:rFonts w:ascii="Arial" w:hAnsi="Arial" w:cs="Arial"/>
+          <w:i/>
+          <w:color w:val="222222"/>
+          <w:sz w:val="21"/>
+          <w:szCs w:val="21"/>
+          <w:shd w:val="clear" w:color="auto" w:fill="FFFFFF"/>
+          <w:lang w:val="en-US"/>
+        </w:rPr>
+        <w:t>Harmonie Technologies</w:t>
+      </w:r>
+      <w:r>
+        <w:rPr>
+          <w:rFonts w:ascii="Arial" w:hAnsi="Arial" w:cs="Arial"/>
+          <w:color w:val="222222"/>
+          <w:sz w:val="21"/>
+          <w:szCs w:val="21"/>
+          <w:shd w:val="clear" w:color="auto" w:fill="FFFFFF"/>
+          <w:lang w:val="en-US"/>
+        </w:rPr>
+        <w:t xml:space="preserve"> (GRC - Governance, Risk &amp; Compliance, IAM - Identity &amp; Access </w:t>
+      </w:r>
       <w:proofErr w:type="spellStart"/>
       <w:r>
         <w:rPr>
           <w:rFonts w:ascii="Arial" w:hAnsi="Arial" w:cs="Arial"/>
-          <w:i/>
           <w:color w:val="222222"/>
           <w:sz w:val="21"/>
           <w:szCs w:val="21"/>
           <w:shd w:val="clear" w:color="auto" w:fill="FFFFFF"/>
           <w:lang w:val="en-US"/>
         </w:rPr>
-        <w:t>Harmonie</w:t>
+        <w:t>Management,DSP</w:t>
       </w:r>
       <w:proofErr w:type="spellEnd"/>
       <w:r>
         <w:rPr>
           <w:rFonts w:ascii="Arial" w:hAnsi="Arial" w:cs="Arial"/>
-          <w:i/>
           <w:color w:val="222222"/>
           <w:sz w:val="21"/>
           <w:szCs w:val="21"/>
           <w:shd w:val="clear" w:color="auto" w:fill="FFFFFF"/>
           <w:lang w:val="en-US"/>
         </w:rPr>
-        <w:t xml:space="preserve"> Technologies</w:t>
-      </w:r>
-      <w:r>
-        <w:rPr>
-          <w:rFonts w:ascii="Arial" w:hAnsi="Arial" w:cs="Arial"/>
-          <w:color w:val="222222"/>
-          <w:sz w:val="21"/>
-          <w:szCs w:val="21"/>
-          <w:shd w:val="clear" w:color="auto" w:fill="FFFFFF"/>
-          <w:lang w:val="en-US"/>
-        </w:rPr>
-        <w:t xml:space="preserve"> (GRC - Governance, Risk &amp; Compliance, IAM - Identity &amp; Access </w:t>
-      </w:r>
-      <w:proofErr w:type="spellStart"/>
-      <w:r>
-        <w:rPr>
-          <w:rFonts w:ascii="Arial" w:hAnsi="Arial" w:cs="Arial"/>
-          <w:color w:val="222222"/>
-          <w:sz w:val="21"/>
-          <w:szCs w:val="21"/>
-          <w:shd w:val="clear" w:color="auto" w:fill="FFFFFF"/>
-          <w:lang w:val="en-US"/>
-        </w:rPr>
-        <w:t>Management,DSP</w:t>
-      </w:r>
-      <w:proofErr w:type="spellEnd"/>
-      <w:r>
-        <w:rPr>
-          <w:rFonts w:ascii="Arial" w:hAnsi="Arial" w:cs="Arial"/>
-          <w:color w:val="222222"/>
-          <w:sz w:val="21"/>
-          <w:szCs w:val="21"/>
-          <w:shd w:val="clear" w:color="auto" w:fill="FFFFFF"/>
-          <w:lang w:val="en-US"/>
-        </w:rPr>
         <w:t xml:space="preserve"> - Data Security &amp; Privacy, CYBER - Cyber security)</w:t>
       </w:r>
     </w:p>
     <w:p>
       <w:pPr>
-        <w:pStyle w:val="ListParagraph"/>
+        <w:pStyle w:val="Paragraphedeliste"/>
         <w:spacing w:before="100" w:beforeAutospacing="1" w:after="100" w:afterAutospacing="1" w:line="240" w:lineRule="auto"/>
         <w:rPr>
           <w:rFonts w:ascii="Arial" w:hAnsi="Arial" w:cs="Arial"/>
@@ -4109,7 +4124,7 @@
           <w:noProof/>
           <w:sz w:val="24"/>
           <w:szCs w:val="24"/>
-          <w:lang w:val="en-US"/>
+          <w:lang w:eastAsia="fr-FR"/>
         </w:rPr>
         <w:drawing>
           <wp:inline distT="0" distB="0" distL="0" distR="0">
@@ -4129,7 +4144,7 @@
                     </pic:cNvPicPr>
                   </pic:nvPicPr>
                   <pic:blipFill>
-                    <a:blip r:embed="rId15" cstate="print"/>
+                    <a:blip r:embed="rId16" cstate="print"/>
                     <a:srcRect/>
                     <a:stretch>
                       <a:fillRect/>
@@ -4249,20 +4264,8 @@
           <w:szCs w:val="21"/>
           <w:shd w:val="clear" w:color="auto" w:fill="FFFFFF"/>
         </w:rPr>
-        <w:t>/</w:t>
-      </w:r>
-      <w:proofErr w:type="spellStart"/>
-      <w:r>
-        <w:rPr>
-          <w:rFonts w:ascii="Arial" w:hAnsi="Arial" w:cs="Arial"/>
-          <w:color w:val="222222"/>
-          <w:sz w:val="21"/>
-          <w:szCs w:val="21"/>
-          <w:shd w:val="clear" w:color="auto" w:fill="FFFFFF"/>
-        </w:rPr>
-        <w:t>Android</w:t>
-      </w:r>
-      <w:proofErr w:type="spellEnd"/>
+        <w:t>/Android</w:t>
+      </w:r>
     </w:p>
     <w:p>
       <w:pPr>
@@ -4492,29 +4495,7 @@
           <w:szCs w:val="21"/>
           <w:shd w:val="clear" w:color="auto" w:fill="FFFFFF"/>
         </w:rPr>
-        <w:t xml:space="preserve">, a son pôle </w:t>
-      </w:r>
-      <w:proofErr w:type="spellStart"/>
-      <w:r>
-        <w:rPr>
-          <w:rFonts w:ascii="Arial" w:hAnsi="Arial" w:cs="Arial"/>
-          <w:color w:val="222222"/>
-          <w:sz w:val="21"/>
-          <w:szCs w:val="21"/>
-          <w:shd w:val="clear" w:color="auto" w:fill="FFFFFF"/>
-        </w:rPr>
-        <w:t>cyberdéfense</w:t>
-      </w:r>
-      <w:proofErr w:type="spellEnd"/>
-      <w:r>
-        <w:rPr>
-          <w:rFonts w:ascii="Arial" w:hAnsi="Arial" w:cs="Arial"/>
-          <w:color w:val="222222"/>
-          <w:sz w:val="21"/>
-          <w:szCs w:val="21"/>
-          <w:shd w:val="clear" w:color="auto" w:fill="FFFFFF"/>
-        </w:rPr>
-        <w:t xml:space="preserve"> également + CERT</w:t>
+        <w:t>, a son pôle cyberdéfense également + CERT</w:t>
       </w:r>
     </w:p>
     <w:p>
@@ -4899,10 +4880,10 @@
           <w:rFonts w:ascii="Arial" w:hAnsi="Arial" w:cs="Arial"/>
         </w:rPr>
       </w:pPr>
-      <w:hyperlink r:id="rId16" w:history="1">
+      <w:hyperlink r:id="rId17" w:history="1">
         <w:r>
           <w:rPr>
-            <w:rStyle w:val="Hyperlink"/>
+            <w:rStyle w:val="Lienhypertexte"/>
             <w:rFonts w:ascii="Arial" w:hAnsi="Arial" w:cs="Arial"/>
           </w:rPr>
           <w:t>QuiFaitQuoi.xlsx</w:t>
@@ -5025,7 +5006,7 @@
     </w:p>
     <w:p>
       <w:pPr>
-        <w:pStyle w:val="ListParagraph"/>
+        <w:pStyle w:val="Paragraphedeliste"/>
         <w:numPr>
           <w:ilvl w:val="0"/>
           <w:numId w:val="1"/>
@@ -5049,7 +5030,7 @@
     </w:p>
     <w:p>
       <w:pPr>
-        <w:pStyle w:val="ListParagraph"/>
+        <w:pStyle w:val="Paragraphedeliste"/>
         <w:numPr>
           <w:ilvl w:val="1"/>
           <w:numId w:val="1"/>
@@ -5072,7 +5053,7 @@
     </w:p>
     <w:p>
       <w:pPr>
-        <w:pStyle w:val="ListParagraph"/>
+        <w:pStyle w:val="Paragraphedeliste"/>
         <w:numPr>
           <w:ilvl w:val="1"/>
           <w:numId w:val="1"/>
@@ -5095,7 +5076,7 @@
     </w:p>
     <w:p>
       <w:pPr>
-        <w:pStyle w:val="ListParagraph"/>
+        <w:pStyle w:val="Paragraphedeliste"/>
         <w:numPr>
           <w:ilvl w:val="1"/>
           <w:numId w:val="1"/>
@@ -5162,7 +5143,7 @@
     </w:p>
     <w:p>
       <w:pPr>
-        <w:pStyle w:val="ListParagraph"/>
+        <w:pStyle w:val="Paragraphedeliste"/>
         <w:numPr>
           <w:ilvl w:val="0"/>
           <w:numId w:val="1"/>
@@ -5232,10 +5213,10 @@
           <w:lang w:val="en-US"/>
         </w:rPr>
       </w:pPr>
-      <w:hyperlink r:id="rId17" w:history="1">
+      <w:hyperlink r:id="rId18" w:history="1">
         <w:r>
           <w:rPr>
-            <w:rStyle w:val="Hyperlink"/>
+            <w:rStyle w:val="Lienhypertexte"/>
             <w:rFonts w:ascii="Arial" w:hAnsi="Arial" w:cs="Arial"/>
             <w:lang w:val="en-US"/>
           </w:rPr>
@@ -5312,7 +5293,7 @@
           <w:lang w:eastAsia="fr-FR"/>
         </w:rPr>
       </w:pPr>
-      <w:hyperlink r:id="rId18" w:tgtFrame="_blank" w:history="1">
+      <w:hyperlink r:id="rId19" w:tgtFrame="_blank" w:history="1">
         <w:r>
           <w:rPr>
             <w:rFonts w:ascii="Arial" w:eastAsia="Times New Roman" w:hAnsi="Arial" w:cs="Arial"/>
@@ -5333,7 +5314,7 @@
           <w:rFonts w:ascii="Arial" w:hAnsi="Arial" w:cs="Arial"/>
         </w:rPr>
       </w:pPr>
-      <w:hyperlink r:id="rId19" w:tgtFrame="_blank" w:history="1">
+      <w:hyperlink r:id="rId20" w:tgtFrame="_blank" w:history="1">
         <w:r>
           <w:rPr>
             <w:rFonts w:ascii="Arial" w:eastAsia="Times New Roman" w:hAnsi="Arial" w:cs="Arial"/>
@@ -5387,71 +5368,61 @@
           <w:i/>
         </w:rPr>
       </w:pPr>
-      <w:hyperlink r:id="rId20" w:history="1">
+      <w:hyperlink r:id="rId21" w:history="1">
         <w:r>
           <w:rPr>
-            <w:rStyle w:val="Hyperlink"/>
+            <w:rStyle w:val="Lienhypertexte"/>
             <w:rFonts w:ascii="Arial" w:hAnsi="Arial" w:cs="Arial"/>
             <w:i/>
           </w:rPr>
-          <w:t>https://www.linkedin.com/in/gladys-koskas-0aa09034?authType=NAME_SEARCH&amp;authToken=eSkG&amp;locale=en_US&amp;trk=tyah&amp;trkInfo=clickedVertical%3Amynetwork%2CclickedEntityId%3A119626114%2CauthType%3ANAME_SEARCH%2Cidx%3A1-1-1%2CtarId%</w:t>
+          <w:t>https://www.linkedin.com/in/gladys-koskas-0aa09034?authType=NAME_SEARCH&amp;authToken=eSkG&amp;locale=en_US&amp;trk=tyah&amp;trkInfo=clickedVertical%3Amynetwork%2CclickedEntityId%3A119626114%2CauthType%3ANAME_SEARCH%2Cidx%3A1-1-1%2CtarId%3A1463599175546%2Ctas%3AGladys%20Koskas</w:t>
         </w:r>
-        <w:bookmarkStart w:id="0" w:name="_GoBack"/>
-        <w:bookmarkEnd w:id="0"/>
+      </w:hyperlink>
+    </w:p>
+    <w:p>
+      <w:pPr>
+        <w:spacing w:before="100" w:beforeAutospacing="1" w:after="100" w:afterAutospacing="1" w:line="240" w:lineRule="auto"/>
+        <w:rPr>
+          <w:rFonts w:ascii="Arial" w:hAnsi="Arial" w:cs="Arial"/>
+          <w:i/>
+        </w:rPr>
+      </w:pPr>
+      <w:r>
+        <w:rPr>
+          <w:rFonts w:ascii="Arial" w:hAnsi="Arial" w:cs="Arial"/>
+          <w:i/>
+        </w:rPr>
+        <w:t xml:space="preserve">Plaquette de formation </w:t>
+      </w:r>
+      <w:proofErr w:type="spellStart"/>
+      <w:r>
+        <w:rPr>
+          <w:rFonts w:ascii="Arial" w:hAnsi="Arial" w:cs="Arial"/>
+          <w:i/>
+        </w:rPr>
+        <w:t>sysdreams</w:t>
+      </w:r>
+      <w:proofErr w:type="spellEnd"/>
+      <w:r>
+        <w:rPr>
+          <w:rFonts w:ascii="Arial" w:hAnsi="Arial" w:cs="Arial"/>
+          <w:i/>
+        </w:rPr>
+        <w:t> ;</w:t>
+      </w:r>
+    </w:p>
+    <w:p>
+      <w:pPr>
+        <w:spacing w:before="100" w:beforeAutospacing="1" w:after="100" w:afterAutospacing="1" w:line="240" w:lineRule="auto"/>
+        <w:rPr>
+          <w:rFonts w:ascii="Arial" w:hAnsi="Arial" w:cs="Arial"/>
+          <w:i/>
+        </w:rPr>
+      </w:pPr>
+      <w:hyperlink r:id="rId22" w:history="1">
         <w:r>
           <w:rPr>
-            <w:rStyle w:val="Hyperlink"/>
-            <w:rFonts w:ascii="Arial" w:hAnsi="Arial" w:cs="Arial"/>
-            <w:i/>
-          </w:rPr>
-          <w:t>3A1463599175546%2Ctas%3AGladys%20Koskas</w:t>
-        </w:r>
-      </w:hyperlink>
-    </w:p>
-    <w:p>
-      <w:pPr>
-        <w:spacing w:before="100" w:beforeAutospacing="1" w:after="100" w:afterAutospacing="1" w:line="240" w:lineRule="auto"/>
-        <w:rPr>
-          <w:rFonts w:ascii="Arial" w:hAnsi="Arial" w:cs="Arial"/>
-          <w:i/>
-        </w:rPr>
-      </w:pPr>
-      <w:r>
-        <w:rPr>
-          <w:rFonts w:ascii="Arial" w:hAnsi="Arial" w:cs="Arial"/>
-          <w:i/>
-        </w:rPr>
-        <w:t xml:space="preserve">Plaquette de formation </w:t>
-      </w:r>
-      <w:proofErr w:type="spellStart"/>
-      <w:r>
-        <w:rPr>
-          <w:rFonts w:ascii="Arial" w:hAnsi="Arial" w:cs="Arial"/>
-          <w:i/>
-        </w:rPr>
-        <w:t>sysdreams</w:t>
-      </w:r>
-      <w:proofErr w:type="spellEnd"/>
-      <w:r>
-        <w:rPr>
-          <w:rFonts w:ascii="Arial" w:hAnsi="Arial" w:cs="Arial"/>
-          <w:i/>
-        </w:rPr>
-        <w:t> ;</w:t>
-      </w:r>
-    </w:p>
-    <w:p>
-      <w:pPr>
-        <w:spacing w:before="100" w:beforeAutospacing="1" w:after="100" w:afterAutospacing="1" w:line="240" w:lineRule="auto"/>
-        <w:rPr>
-          <w:rFonts w:ascii="Arial" w:hAnsi="Arial" w:cs="Arial"/>
-          <w:i/>
-        </w:rPr>
-      </w:pPr>
-      <w:hyperlink r:id="rId21" w:history="1">
-        <w:r>
-          <w:rPr>
-            <w:rStyle w:val="Hyperlink"/>
+            <w:rStyle w:val="Lienhypertexte"/>
             <w:rFonts w:ascii="Arial" w:hAnsi="Arial" w:cs="Arial"/>
             <w:i/>
           </w:rPr>
@@ -5479,10 +5450,10 @@
       <w:pPr>
         <w:spacing w:before="100" w:beforeAutospacing="1" w:after="100" w:afterAutospacing="1" w:line="240" w:lineRule="auto"/>
       </w:pPr>
-      <w:hyperlink r:id="rId22" w:history="1">
+      <w:hyperlink r:id="rId23" w:history="1">
         <w:r>
           <w:rPr>
-            <w:rStyle w:val="Hyperlink"/>
+            <w:rStyle w:val="Lienhypertexte"/>
             <w:rFonts w:ascii="Arial" w:hAnsi="Arial" w:cs="Arial"/>
             <w:i/>
           </w:rPr>
@@ -5498,10 +5469,10 @@
           <w:i/>
         </w:rPr>
       </w:pPr>
-      <w:hyperlink r:id="rId23" w:history="1">
+      <w:hyperlink r:id="rId24" w:history="1">
         <w:r>
           <w:rPr>
-            <w:rStyle w:val="Hyperlink"/>
+            <w:rStyle w:val="Lienhypertexte"/>
             <w:rFonts w:ascii="Arial" w:hAnsi="Arial" w:cs="Arial"/>
             <w:i/>
           </w:rPr>
@@ -5517,10 +5488,10 @@
           <w:i/>
         </w:rPr>
       </w:pPr>
-      <w:hyperlink r:id="rId24" w:history="1">
+      <w:hyperlink r:id="rId25" w:history="1">
         <w:r>
           <w:rPr>
-            <w:rStyle w:val="Hyperlink"/>
+            <w:rStyle w:val="Lienhypertexte"/>
             <w:rFonts w:ascii="Arial" w:hAnsi="Arial" w:cs="Arial"/>
             <w:i/>
           </w:rPr>
@@ -5532,49 +5503,136 @@
       <w:pPr>
         <w:spacing w:before="100" w:beforeAutospacing="1" w:after="100" w:afterAutospacing="1" w:line="240" w:lineRule="auto"/>
         <w:rPr>
+          <w:rStyle w:val="Lienhypertexte"/>
           <w:rFonts w:ascii="Arial" w:hAnsi="Arial" w:cs="Arial"/>
           <w:i/>
         </w:rPr>
       </w:pPr>
-      <w:hyperlink r:id="rId25" w:history="1">
+      <w:hyperlink r:id="rId26" w:history="1">
         <w:r>
           <w:rPr>
-            <w:rStyle w:val="Hyperlink"/>
+            <w:rStyle w:val="Lienhypertexte"/>
             <w:rFonts w:ascii="Arial" w:hAnsi="Arial" w:cs="Arial"/>
             <w:i/>
           </w:rPr>
           <w:t>http://www.journaldunet.com/solutions/expert/39767/comprendre-les-raisons-de-l-echec-des-siem-et-sim.shtml</w:t>
         </w:r>
       </w:hyperlink>
+      <w:r>
+        <w:rPr>
+          <w:rStyle w:val="Lienhypertexte"/>
+          <w:rFonts w:ascii="Arial" w:hAnsi="Arial" w:cs="Arial"/>
+          <w:i/>
+        </w:rPr>
+        <w:t xml:space="preserve"> </w:t>
+      </w:r>
     </w:p>
     <w:p>
       <w:pPr>
         <w:spacing w:before="100" w:beforeAutospacing="1" w:after="100" w:afterAutospacing="1" w:line="240" w:lineRule="auto"/>
         <w:rPr>
+          <w:rStyle w:val="Lienhypertexte"/>
           <w:rFonts w:ascii="Arial" w:hAnsi="Arial" w:cs="Arial"/>
           <w:i/>
         </w:rPr>
       </w:pPr>
-      <w:r>
-        <w:rPr>
-          <w:rFonts w:ascii="Arial" w:hAnsi="Arial" w:cs="Arial"/>
-          <w:i/>
-        </w:rPr>
-        <w:t>Etude de marché secteur sécurité informatique ;</w:t>
-      </w:r>
-    </w:p>
-    <w:p>
-      <w:pPr>
-        <w:spacing w:before="100" w:beforeAutospacing="1" w:after="100" w:afterAutospacing="1" w:line="240" w:lineRule="auto"/>
-        <w:rPr>
-          <w:rFonts w:ascii="Arial" w:hAnsi="Arial" w:cs="Arial"/>
-          <w:i/>
-        </w:rPr>
-      </w:pPr>
-      <w:hyperlink r:id="rId26" w:history="1">
+      <w:hyperlink r:id="rId27" w:history="1">
         <w:r>
           <w:rPr>
-            <w:rStyle w:val="Hyperlink"/>
+            <w:rStyle w:val="Lienhypertexte"/>
+            <w:rFonts w:ascii="Arial" w:hAnsi="Arial" w:cs="Arial"/>
+            <w:i/>
+          </w:rPr>
+          <w:t>http://www.itrmanager.com/articles/164117/siem-element-incontournable-oiv.html</w:t>
+        </w:r>
+      </w:hyperlink>
+    </w:p>
+    <w:p>
+      <w:pPr>
+        <w:spacing w:before="100" w:beforeAutospacing="1" w:after="100" w:afterAutospacing="1" w:line="240" w:lineRule="auto"/>
+        <w:rPr>
+          <w:rStyle w:val="Lienhypertexte"/>
+          <w:rFonts w:ascii="Arial" w:hAnsi="Arial" w:cs="Arial"/>
+          <w:i/>
+        </w:rPr>
+      </w:pPr>
+      <w:hyperlink r:id="rId28" w:history="1">
+        <w:r>
+          <w:rPr>
+            <w:rStyle w:val="Lienhypertexte"/>
+            <w:rFonts w:ascii="Arial" w:hAnsi="Arial" w:cs="Arial"/>
+            <w:i/>
+          </w:rPr>
+          <w:t>http://connect.ed-diamond.com/MISC/MISC-069/SIEM-IDS-l-union-fait-elle-la-force</w:t>
+        </w:r>
+      </w:hyperlink>
+    </w:p>
+    <w:p>
+      <w:pPr>
+        <w:spacing w:before="100" w:beforeAutospacing="1" w:after="100" w:afterAutospacing="1" w:line="240" w:lineRule="auto"/>
+        <w:rPr>
+          <w:rFonts w:ascii="Arial" w:hAnsi="Arial" w:cs="Arial"/>
+          <w:i/>
+        </w:rPr>
+      </w:pPr>
+      <w:hyperlink r:id="rId29" w:history="1">
+        <w:r>
+          <w:rPr>
+            <w:rStyle w:val="Lienhypertexte"/>
+            <w:rFonts w:ascii="Arial" w:hAnsi="Arial" w:cs="Arial"/>
+            <w:i/>
+          </w:rPr>
+          <w:t>http://www.observatoire-fic.com/detecter-les-signaux-faibles-des-cyberattaques-ou-pourquoi-vous-devriez-analyser-vos-logs-par-charles-ibrahim-bull/</w:t>
+        </w:r>
+      </w:hyperlink>
+    </w:p>
+    <w:p>
+      <w:pPr>
+        <w:spacing w:before="100" w:beforeAutospacing="1" w:after="100" w:afterAutospacing="1" w:line="240" w:lineRule="auto"/>
+        <w:rPr>
+          <w:rFonts w:ascii="Arial" w:hAnsi="Arial" w:cs="Arial"/>
+          <w:i/>
+        </w:rPr>
+      </w:pPr>
+    </w:p>
+    <w:p>
+      <w:pPr>
+        <w:spacing w:before="100" w:beforeAutospacing="1" w:after="100" w:afterAutospacing="1" w:line="240" w:lineRule="auto"/>
+        <w:rPr>
+          <w:rFonts w:ascii="Arial" w:hAnsi="Arial" w:cs="Arial"/>
+          <w:i/>
+        </w:rPr>
+      </w:pPr>
+      <w:r>
+        <w:rPr>
+          <w:rFonts w:ascii="Arial" w:hAnsi="Arial" w:cs="Arial"/>
+          <w:i/>
+        </w:rPr>
+        <w:lastRenderedPageBreak/>
+        <w:tab/>
+      </w:r>
+      <w:bookmarkStart w:id="0" w:name="_GoBack"/>
+      <w:bookmarkEnd w:id="0"/>
+      <w:r>
+        <w:rPr>
+          <w:rFonts w:ascii="Arial" w:hAnsi="Arial" w:cs="Arial"/>
+          <w:i/>
+        </w:rPr>
+        <w:t>Etude de marché secteur sécurité informatique ;</w:t>
+      </w:r>
+    </w:p>
+    <w:p>
+      <w:pPr>
+        <w:spacing w:before="100" w:beforeAutospacing="1" w:after="100" w:afterAutospacing="1" w:line="240" w:lineRule="auto"/>
+        <w:rPr>
+          <w:rFonts w:ascii="Arial" w:hAnsi="Arial" w:cs="Arial"/>
+          <w:i/>
+        </w:rPr>
+      </w:pPr>
+      <w:hyperlink r:id="rId30" w:history="1">
+        <w:r>
+          <w:rPr>
+            <w:rStyle w:val="Lienhypertexte"/>
             <w:rFonts w:ascii="Arial" w:hAnsi="Arial" w:cs="Arial"/>
             <w:i/>
           </w:rPr>
@@ -5595,47 +5653,37 @@
           <w:rFonts w:ascii="Arial" w:hAnsi="Arial" w:cs="Arial"/>
           <w:i/>
         </w:rPr>
-        <w:t>Article SIEM, IDS ;</w:t>
-      </w:r>
-    </w:p>
-    <w:p>
-      <w:pPr>
-        <w:spacing w:before="100" w:beforeAutospacing="1" w:after="100" w:afterAutospacing="1" w:line="240" w:lineRule="auto"/>
+        <w:t>Articles juridiques ;</w:t>
+      </w:r>
+    </w:p>
+    <w:p>
+      <w:pPr>
         <w:rPr>
           <w:rFonts w:ascii="Arial" w:hAnsi="Arial" w:cs="Arial"/>
           <w:i/>
         </w:rPr>
       </w:pPr>
-      <w:hyperlink r:id="rId27" w:history="1">
+      <w:hyperlink r:id="rId31" w:history="1">
         <w:r>
           <w:rPr>
-            <w:rStyle w:val="Hyperlink"/>
+            <w:rStyle w:val="Lienhypertexte"/>
             <w:rFonts w:ascii="Arial" w:hAnsi="Arial" w:cs="Arial"/>
             <w:i/>
           </w:rPr>
-          <w:t>http://connect.ed-diamond.com/MISC/MISC-069/SIEM-IDS-l-union-fait-elle-la-force</w:t>
+          <w:t>http://www.village-justice.com/articles/Quelles-obligations-pour-les-OIV,16739.html</w:t>
         </w:r>
       </w:hyperlink>
     </w:p>
     <w:p>
       <w:pPr>
-        <w:spacing w:before="100" w:beforeAutospacing="1" w:after="100" w:afterAutospacing="1" w:line="240" w:lineRule="auto"/>
         <w:rPr>
           <w:rFonts w:ascii="Arial" w:hAnsi="Arial" w:cs="Arial"/>
           <w:i/>
         </w:rPr>
       </w:pPr>
     </w:p>
-    <w:p>
-      <w:pPr>
-        <w:rPr>
-          <w:rFonts w:ascii="Arial" w:hAnsi="Arial" w:cs="Arial"/>
-          <w:i/>
-        </w:rPr>
-      </w:pPr>
-    </w:p>
     <w:sectPr>
-      <w:footerReference w:type="default" r:id="rId28"/>
+      <w:footerReference w:type="default" r:id="rId32"/>
       <w:pgSz w:w="11906" w:h="16838"/>
       <w:pgMar w:top="1417" w:right="1417" w:bottom="1417" w:left="1417" w:header="708" w:footer="708" w:gutter="0"/>
       <w:cols w:space="708"/>
@@ -5646,7 +5694,7 @@
 </file>
 
 <file path=word/endnotes.xml><?xml version="1.0" encoding="utf-8"?>
-<w:endnotes xmlns:ve="http://schemas.openxmlformats.org/markup-compatibility/2006" xmlns:o="urn:schemas-microsoft-com:office:office" xmlns:r="http://schemas.openxmlformats.org/officeDocument/2006/relationships" xmlns:m="http://schemas.openxmlformats.org/officeDocument/2006/math" xmlns:v="urn:schemas-microsoft-com:vml" xmlns:wp="http://schemas.openxmlformats.org/drawingml/2006/wordprocessingDrawing" xmlns:w10="urn:schemas-microsoft-com:office:word" xmlns:w="http://schemas.openxmlformats.org/wordprocessingml/2006/main" xmlns:wne="http://schemas.microsoft.com/office/word/2006/wordml">
+<w:endnotes xmlns:wpc="http://schemas.microsoft.com/office/word/2010/wordprocessingCanvas" xmlns:mc="http://schemas.openxmlformats.org/markup-compatibility/2006" xmlns:o="urn:schemas-microsoft-com:office:office" xmlns:r="http://schemas.openxmlformats.org/officeDocument/2006/relationships" xmlns:m="http://schemas.openxmlformats.org/officeDocument/2006/math" xmlns:v="urn:schemas-microsoft-com:vml" xmlns:wp14="http://schemas.microsoft.com/office/word/2010/wordprocessingDrawing" xmlns:wp="http://schemas.openxmlformats.org/drawingml/2006/wordprocessingDrawing" xmlns:w10="urn:schemas-microsoft-com:office:word" xmlns:w="http://schemas.openxmlformats.org/wordprocessingml/2006/main" xmlns:w14="http://schemas.microsoft.com/office/word/2010/wordml" xmlns:wpg="http://schemas.microsoft.com/office/word/2010/wordprocessingGroup" xmlns:wpi="http://schemas.microsoft.com/office/word/2010/wordprocessingInk" xmlns:wne="http://schemas.microsoft.com/office/word/2006/wordml" xmlns:wps="http://schemas.microsoft.com/office/word/2010/wordprocessingShape" mc:Ignorable="w14 wp14">
   <w:endnote w:type="separator" w:id="-1">
     <w:p>
       <w:pPr>
@@ -5671,10 +5719,10 @@
 </file>
 
 <file path=word/footer1.xml><?xml version="1.0" encoding="utf-8"?>
-<w:ftr xmlns:ve="http://schemas.openxmlformats.org/markup-compatibility/2006" xmlns:o="urn:schemas-microsoft-com:office:office" xmlns:r="http://schemas.openxmlformats.org/officeDocument/2006/relationships" xmlns:m="http://schemas.openxmlformats.org/officeDocument/2006/math" xmlns:v="urn:schemas-microsoft-com:vml" xmlns:wp="http://schemas.openxmlformats.org/drawingml/2006/wordprocessingDrawing" xmlns:w10="urn:schemas-microsoft-com:office:word" xmlns:w="http://schemas.openxmlformats.org/wordprocessingml/2006/main" xmlns:wne="http://schemas.microsoft.com/office/word/2006/wordml">
+<w:ftr xmlns:wpc="http://schemas.microsoft.com/office/word/2010/wordprocessingCanvas" xmlns:mc="http://schemas.openxmlformats.org/markup-compatibility/2006" xmlns:o="urn:schemas-microsoft-com:office:office" xmlns:r="http://schemas.openxmlformats.org/officeDocument/2006/relationships" xmlns:m="http://schemas.openxmlformats.org/officeDocument/2006/math" xmlns:v="urn:schemas-microsoft-com:vml" xmlns:wp14="http://schemas.microsoft.com/office/word/2010/wordprocessingDrawing" xmlns:wp="http://schemas.openxmlformats.org/drawingml/2006/wordprocessingDrawing" xmlns:w10="urn:schemas-microsoft-com:office:word" xmlns:w="http://schemas.openxmlformats.org/wordprocessingml/2006/main" xmlns:w14="http://schemas.microsoft.com/office/word/2010/wordml" xmlns:wpg="http://schemas.microsoft.com/office/word/2010/wordprocessingGroup" xmlns:wpi="http://schemas.microsoft.com/office/word/2010/wordprocessingInk" xmlns:wne="http://schemas.microsoft.com/office/word/2006/wordml" xmlns:wps="http://schemas.microsoft.com/office/word/2010/wordprocessingShape" mc:Ignorable="w14 wp14">
   <w:p>
     <w:pPr>
-      <w:pStyle w:val="Footer"/>
+      <w:pStyle w:val="Pieddepage"/>
     </w:pPr>
     <w:r>
       <w:t>Gabriel COMPAN</w:t>
@@ -5684,7 +5732,7 @@
 </file>
 
 <file path=word/footnotes.xml><?xml version="1.0" encoding="utf-8"?>
-<w:footnotes xmlns:ve="http://schemas.openxmlformats.org/markup-compatibility/2006" xmlns:o="urn:schemas-microsoft-com:office:office" xmlns:r="http://schemas.openxmlformats.org/officeDocument/2006/relationships" xmlns:m="http://schemas.openxmlformats.org/officeDocument/2006/math" xmlns:v="urn:schemas-microsoft-com:vml" xmlns:wp="http://schemas.openxmlformats.org/drawingml/2006/wordprocessingDrawing" xmlns:w10="urn:schemas-microsoft-com:office:word" xmlns:w="http://schemas.openxmlformats.org/wordprocessingml/2006/main" xmlns:wne="http://schemas.microsoft.com/office/word/2006/wordml">
+<w:footnotes xmlns:wpc="http://schemas.microsoft.com/office/word/2010/wordprocessingCanvas" xmlns:mc="http://schemas.openxmlformats.org/markup-compatibility/2006" xmlns:o="urn:schemas-microsoft-com:office:office" xmlns:r="http://schemas.openxmlformats.org/officeDocument/2006/relationships" xmlns:m="http://schemas.openxmlformats.org/officeDocument/2006/math" xmlns:v="urn:schemas-microsoft-com:vml" xmlns:wp14="http://schemas.microsoft.com/office/word/2010/wordprocessingDrawing" xmlns:wp="http://schemas.openxmlformats.org/drawingml/2006/wordprocessingDrawing" xmlns:w10="urn:schemas-microsoft-com:office:word" xmlns:w="http://schemas.openxmlformats.org/wordprocessingml/2006/main" xmlns:w14="http://schemas.microsoft.com/office/word/2010/wordml" xmlns:wpg="http://schemas.microsoft.com/office/word/2010/wordprocessingGroup" xmlns:wpi="http://schemas.microsoft.com/office/word/2010/wordprocessingInk" xmlns:wne="http://schemas.microsoft.com/office/word/2006/wordml" xmlns:wps="http://schemas.microsoft.com/office/word/2010/wordprocessingShape" mc:Ignorable="w14 wp14">
   <w:footnote w:type="separator" w:id="-1">
     <w:p>
       <w:pPr>
@@ -5709,7 +5757,7 @@
 </file>
 
 <file path=word/numbering.xml><?xml version="1.0" encoding="utf-8"?>
-<w:numbering xmlns:ve="http://schemas.openxmlformats.org/markup-compatibility/2006" xmlns:o="urn:schemas-microsoft-com:office:office" xmlns:r="http://schemas.openxmlformats.org/officeDocument/2006/relationships" xmlns:m="http://schemas.openxmlformats.org/officeDocument/2006/math" xmlns:v="urn:schemas-microsoft-com:vml" xmlns:wp="http://schemas.openxmlformats.org/drawingml/2006/wordprocessingDrawing" xmlns:w10="urn:schemas-microsoft-com:office:word" xmlns:w="http://schemas.openxmlformats.org/wordprocessingml/2006/main" xmlns:wne="http://schemas.microsoft.com/office/word/2006/wordml">
+<w:numbering xmlns:wpc="http://schemas.microsoft.com/office/word/2010/wordprocessingCanvas" xmlns:mc="http://schemas.openxmlformats.org/markup-compatibility/2006" xmlns:o="urn:schemas-microsoft-com:office:office" xmlns:r="http://schemas.openxmlformats.org/officeDocument/2006/relationships" xmlns:m="http://schemas.openxmlformats.org/officeDocument/2006/math" xmlns:v="urn:schemas-microsoft-com:vml" xmlns:wp14="http://schemas.microsoft.com/office/word/2010/wordprocessingDrawing" xmlns:wp="http://schemas.openxmlformats.org/drawingml/2006/wordprocessingDrawing" xmlns:w10="urn:schemas-microsoft-com:office:word" xmlns:w="http://schemas.openxmlformats.org/wordprocessingml/2006/main" xmlns:w14="http://schemas.microsoft.com/office/word/2010/wordml" xmlns:wpg="http://schemas.microsoft.com/office/word/2010/wordprocessingGroup" xmlns:wpi="http://schemas.microsoft.com/office/word/2010/wordprocessingInk" xmlns:wne="http://schemas.microsoft.com/office/word/2006/wordml" xmlns:wps="http://schemas.microsoft.com/office/word/2010/wordprocessingShape" mc:Ignorable="w14 wp14">
   <w:abstractNum w:abstractNumId="0">
     <w:nsid w:val="04380004"/>
     <w:multiLevelType w:val="hybridMultilevel"/>
@@ -7567,7 +7615,7 @@
 </file>
 
 <file path=word/styles.xml><?xml version="1.0" encoding="utf-8"?>
-<w:styles xmlns:r="http://schemas.openxmlformats.org/officeDocument/2006/relationships" xmlns:w="http://schemas.openxmlformats.org/wordprocessingml/2006/main">
+<w:styles xmlns:mc="http://schemas.openxmlformats.org/markup-compatibility/2006" xmlns:r="http://schemas.openxmlformats.org/officeDocument/2006/relationships" xmlns:w="http://schemas.openxmlformats.org/wordprocessingml/2006/main" xmlns:w14="http://schemas.microsoft.com/office/word/2010/wordml" mc:Ignorable="w14">
   <w:docDefaults>
     <w:rPrDefault>
       <w:rPr>
@@ -7727,10 +7775,10 @@
     <w:qFormat/>
     <w:rsid w:val="000116BA"/>
   </w:style>
-  <w:style w:type="paragraph" w:styleId="Heading3">
+  <w:style w:type="paragraph" w:styleId="Titre3">
     <w:name w:val="heading 3"/>
     <w:basedOn w:val="Normal"/>
-    <w:link w:val="Heading3Char"/>
+    <w:link w:val="Titre3Car"/>
     <w:uiPriority w:val="9"/>
     <w:qFormat/>
     <w:rsid w:val="00116DEC"/>
@@ -7747,18 +7795,17 @@
       <w:lang w:val="en-US"/>
     </w:rPr>
   </w:style>
-  <w:style w:type="character" w:default="1" w:styleId="DefaultParagraphFont">
+  <w:style w:type="character" w:default="1" w:styleId="Policepardfaut">
     <w:name w:val="Default Paragraph Font"/>
     <w:uiPriority w:val="1"/>
     <w:semiHidden/>
     <w:unhideWhenUsed/>
   </w:style>
-  <w:style w:type="table" w:default="1" w:styleId="TableNormal">
+  <w:style w:type="table" w:default="1" w:styleId="TableauNormal">
     <w:name w:val="Normal Table"/>
     <w:uiPriority w:val="99"/>
     <w:semiHidden/>
     <w:unhideWhenUsed/>
-    <w:qFormat/>
     <w:tblPr>
       <w:tblInd w:w="0" w:type="dxa"/>
       <w:tblCellMar>
@@ -7769,16 +7816,16 @@
       </w:tblCellMar>
     </w:tblPr>
   </w:style>
-  <w:style w:type="numbering" w:default="1" w:styleId="NoList">
+  <w:style w:type="numbering" w:default="1" w:styleId="Aucuneliste">
     <w:name w:val="No List"/>
     <w:uiPriority w:val="99"/>
     <w:semiHidden/>
     <w:unhideWhenUsed/>
   </w:style>
-  <w:style w:type="paragraph" w:styleId="BalloonText">
+  <w:style w:type="paragraph" w:styleId="Textedebulles">
     <w:name w:val="Balloon Text"/>
     <w:basedOn w:val="Normal"/>
-    <w:link w:val="BalloonTextChar"/>
+    <w:link w:val="TextedebullesCar"/>
     <w:uiPriority w:val="99"/>
     <w:semiHidden/>
     <w:unhideWhenUsed/>
@@ -7792,10 +7839,10 @@
       <w:szCs w:val="16"/>
     </w:rPr>
   </w:style>
-  <w:style w:type="character" w:customStyle="1" w:styleId="BalloonTextChar">
-    <w:name w:val="Balloon Text Char"/>
-    <w:basedOn w:val="DefaultParagraphFont"/>
-    <w:link w:val="BalloonText"/>
+  <w:style w:type="character" w:customStyle="1" w:styleId="TextedebullesCar">
+    <w:name w:val="Texte de bulles Car"/>
+    <w:basedOn w:val="Policepardfaut"/>
+    <w:link w:val="Textedebulles"/>
     <w:uiPriority w:val="99"/>
     <w:semiHidden/>
     <w:rsid w:val="00C354D2"/>
@@ -7805,10 +7852,10 @@
       <w:szCs w:val="16"/>
     </w:rPr>
   </w:style>
-  <w:style w:type="paragraph" w:styleId="Header">
+  <w:style w:type="paragraph" w:styleId="En-tte">
     <w:name w:val="header"/>
     <w:basedOn w:val="Normal"/>
-    <w:link w:val="HeaderChar"/>
+    <w:link w:val="En-tteCar"/>
     <w:uiPriority w:val="99"/>
     <w:unhideWhenUsed/>
     <w:rsid w:val="00C354D2"/>
@@ -7820,17 +7867,17 @@
       <w:spacing w:after="0" w:line="240" w:lineRule="auto"/>
     </w:pPr>
   </w:style>
-  <w:style w:type="character" w:customStyle="1" w:styleId="HeaderChar">
-    <w:name w:val="Header Char"/>
-    <w:basedOn w:val="DefaultParagraphFont"/>
-    <w:link w:val="Header"/>
+  <w:style w:type="character" w:customStyle="1" w:styleId="En-tteCar">
+    <w:name w:val="En-tête Car"/>
+    <w:basedOn w:val="Policepardfaut"/>
+    <w:link w:val="En-tte"/>
     <w:uiPriority w:val="99"/>
     <w:rsid w:val="00C354D2"/>
   </w:style>
-  <w:style w:type="paragraph" w:styleId="Footer">
+  <w:style w:type="paragraph" w:styleId="Pieddepage">
     <w:name w:val="footer"/>
     <w:basedOn w:val="Normal"/>
-    <w:link w:val="FooterChar"/>
+    <w:link w:val="PieddepageCar"/>
     <w:uiPriority w:val="99"/>
     <w:unhideWhenUsed/>
     <w:rsid w:val="00C354D2"/>
@@ -7842,14 +7889,14 @@
       <w:spacing w:after="0" w:line="240" w:lineRule="auto"/>
     </w:pPr>
   </w:style>
-  <w:style w:type="character" w:customStyle="1" w:styleId="FooterChar">
-    <w:name w:val="Footer Char"/>
-    <w:basedOn w:val="DefaultParagraphFont"/>
-    <w:link w:val="Footer"/>
+  <w:style w:type="character" w:customStyle="1" w:styleId="PieddepageCar">
+    <w:name w:val="Pied de page Car"/>
+    <w:basedOn w:val="Policepardfaut"/>
+    <w:link w:val="Pieddepage"/>
     <w:uiPriority w:val="99"/>
     <w:rsid w:val="00C354D2"/>
   </w:style>
-  <w:style w:type="paragraph" w:styleId="ListParagraph">
+  <w:style w:type="paragraph" w:styleId="Paragraphedeliste">
     <w:name w:val="List Paragraph"/>
     <w:basedOn w:val="Normal"/>
     <w:uiPriority w:val="34"/>
@@ -7860,9 +7907,9 @@
       <w:contextualSpacing/>
     </w:pPr>
   </w:style>
-  <w:style w:type="character" w:styleId="Hyperlink">
+  <w:style w:type="character" w:styleId="Lienhypertexte">
     <w:name w:val="Hyperlink"/>
-    <w:basedOn w:val="DefaultParagraphFont"/>
+    <w:basedOn w:val="Policepardfaut"/>
     <w:uiPriority w:val="99"/>
     <w:unhideWhenUsed/>
     <w:rsid w:val="00611957"/>
@@ -7888,9 +7935,9 @@
       <w:lang w:eastAsia="fr-FR"/>
     </w:rPr>
   </w:style>
-  <w:style w:type="character" w:styleId="FollowedHyperlink">
+  <w:style w:type="character" w:styleId="Lienhypertextesuivivisit">
     <w:name w:val="FollowedHyperlink"/>
-    <w:basedOn w:val="DefaultParagraphFont"/>
+    <w:basedOn w:val="Policepardfaut"/>
     <w:uiPriority w:val="99"/>
     <w:semiHidden/>
     <w:unhideWhenUsed/>
@@ -7902,12 +7949,12 @@
   </w:style>
   <w:style w:type="character" w:customStyle="1" w:styleId="apple-converted-space">
     <w:name w:val="apple-converted-space"/>
-    <w:basedOn w:val="DefaultParagraphFont"/>
+    <w:basedOn w:val="Policepardfaut"/>
     <w:rsid w:val="007D29B2"/>
   </w:style>
-  <w:style w:type="character" w:styleId="Strong">
+  <w:style w:type="character" w:styleId="lev">
     <w:name w:val="Strong"/>
-    <w:basedOn w:val="DefaultParagraphFont"/>
+    <w:basedOn w:val="Policepardfaut"/>
     <w:uiPriority w:val="22"/>
     <w:qFormat/>
     <w:rsid w:val="007D29B2"/>
@@ -7916,10 +7963,10 @@
       <w:bCs/>
     </w:rPr>
   </w:style>
-  <w:style w:type="character" w:customStyle="1" w:styleId="Heading3Char">
-    <w:name w:val="Heading 3 Char"/>
-    <w:basedOn w:val="DefaultParagraphFont"/>
-    <w:link w:val="Heading3"/>
+  <w:style w:type="character" w:customStyle="1" w:styleId="Titre3Car">
+    <w:name w:val="Titre 3 Car"/>
+    <w:basedOn w:val="Policepardfaut"/>
+    <w:link w:val="Titre3"/>
     <w:uiPriority w:val="9"/>
     <w:rsid w:val="00116DEC"/>
     <w:rPr>
@@ -8097,6 +8144,7 @@
   <w:style w:type="character" w:default="1" w:styleId="Policepardfaut">
     <w:name w:val="Default Paragraph Font"/>
     <w:uiPriority w:val="1"/>
+    <w:semiHidden/>
     <w:unhideWhenUsed/>
   </w:style>
   <w:style w:type="table" w:default="1" w:styleId="TableauNormal">

</xml_diff>